<commit_message>
[ML-024] - fixed description in several reports
</commit_message>
<xml_diff>
--- a/7/report/Work.docx
+++ b/7/report/Work.docx
@@ -4615,41 +4615,403 @@
           <w:noProof/>
           <w:sz w:val="28"/>
           <w:szCs w:val="28"/>
+          <w:lang w:eastAsia="ru-RU"/>
+        </w:rPr>
+      </w:pPr>
+    </w:p>
+    <w:p>
+      <w:pPr>
+        <w:shd w:val="clear" w:color="auto" w:fill="FFFFFF" w:themeFill="background1"/>
+        <w:spacing w:after="0" w:line="276" w:lineRule="auto"/>
+        <w:ind w:firstLine="426"/>
+        <w:rPr>
+          <w:rFonts w:ascii="Times New Roman" w:hAnsi="Times New Roman"/>
+          <w:noProof/>
+          <w:sz w:val="28"/>
+          <w:szCs w:val="28"/>
+          <w:lang w:eastAsia="ru-RU"/>
+        </w:rPr>
+      </w:pPr>
+      <w:r>
+        <w:rPr>
+          <w:rFonts w:ascii="Times New Roman" w:hAnsi="Times New Roman"/>
+          <w:noProof/>
+          <w:sz w:val="28"/>
+          <w:szCs w:val="28"/>
+          <w:lang w:eastAsia="ru-RU"/>
+        </w:rPr>
+        <w:t xml:space="preserve">6. </w:t>
+      </w:r>
+      <w:r>
+        <w:rPr>
+          <w:rFonts w:ascii="Times New Roman" w:hAnsi="Times New Roman"/>
+          <w:noProof/>
+          <w:sz w:val="28"/>
+          <w:szCs w:val="28"/>
+          <w:lang w:eastAsia="ru-RU"/>
+        </w:rPr>
+        <w:t>Код</w:t>
+      </w:r>
+      <w:r>
+        <w:rPr>
+          <w:rFonts w:ascii="Times New Roman" w:hAnsi="Times New Roman"/>
+          <w:noProof/>
+          <w:sz w:val="28"/>
+          <w:szCs w:val="28"/>
+          <w:lang w:eastAsia="ru-RU"/>
+        </w:rPr>
+        <w:t xml:space="preserve"> </w:t>
+      </w:r>
+      <w:r>
+        <w:rPr>
+          <w:rFonts w:ascii="Times New Roman" w:hAnsi="Times New Roman"/>
+          <w:noProof/>
+          <w:sz w:val="28"/>
+          <w:szCs w:val="28"/>
+          <w:lang w:eastAsia="ru-RU"/>
+        </w:rPr>
+        <w:t>реализации</w:t>
+      </w:r>
+      <w:r>
+        <w:rPr>
+          <w:rFonts w:ascii="Times New Roman" w:hAnsi="Times New Roman"/>
+          <w:noProof/>
+          <w:sz w:val="28"/>
+          <w:szCs w:val="28"/>
+          <w:lang w:eastAsia="ru-RU"/>
+        </w:rPr>
+        <w:t>:</w:t>
+      </w:r>
+    </w:p>
+    <w:p>
+      <w:pPr>
+        <w:shd w:val="clear" w:color="auto" w:fill="FFFFFF" w:themeFill="background1"/>
+        <w:spacing w:after="0" w:line="276" w:lineRule="auto"/>
+        <w:ind w:firstLine="426"/>
+        <w:rPr>
+          <w:rFonts w:ascii="Times New Roman" w:hAnsi="Times New Roman"/>
+          <w:noProof/>
+          <w:sz w:val="28"/>
+          <w:szCs w:val="28"/>
+          <w:lang w:eastAsia="ru-RU"/>
+        </w:rPr>
+      </w:pPr>
+    </w:p>
+    <w:p>
+      <w:pPr>
+        <w:shd w:val="clear" w:color="auto" w:fill="FFFFFF" w:themeFill="background1"/>
+        <w:spacing w:after="0" w:line="276" w:lineRule="auto"/>
+        <w:ind w:firstLine="426"/>
+        <w:rPr>
+          <w:rFonts w:ascii="Consolas" w:hAnsi="Consolas"/>
+          <w:noProof/>
+          <w:sz w:val="18"/>
+          <w:szCs w:val="18"/>
           <w:lang w:val="en-US" w:eastAsia="ru-RU"/>
         </w:rPr>
       </w:pPr>
-    </w:p>
-    <w:p>
-      <w:pPr>
-        <w:shd w:val="clear" w:color="auto" w:fill="FFFFFF" w:themeFill="background1"/>
-        <w:spacing w:after="0" w:line="276" w:lineRule="auto"/>
-        <w:ind w:firstLine="426"/>
-        <w:rPr>
-          <w:rFonts w:ascii="Times New Roman" w:hAnsi="Times New Roman"/>
+      <w:r>
+        <w:rPr>
+          <w:rFonts w:ascii="Consolas" w:hAnsi="Consolas"/>
           <w:noProof/>
-          <w:sz w:val="28"/>
-          <w:szCs w:val="28"/>
+          <w:sz w:val="18"/>
+          <w:szCs w:val="18"/>
+          <w:lang w:eastAsia="ru-RU"/>
+        </w:rPr>
+        <w:t xml:space="preserve">    </w:t>
+      </w:r>
+      <w:r>
+        <w:rPr>
+          <w:rFonts w:ascii="Consolas" w:hAnsi="Consolas"/>
+          <w:noProof/>
+          <w:sz w:val="18"/>
+          <w:szCs w:val="18"/>
           <w:lang w:val="en-US" w:eastAsia="ru-RU"/>
         </w:rPr>
-      </w:pPr>
-      <w:r>
-        <w:rPr>
-          <w:rFonts w:ascii="Times New Roman" w:hAnsi="Times New Roman"/>
+        <w:t># Project the data onto K = 1 dimension</w:t>
+      </w:r>
+    </w:p>
+    <w:p>
+      <w:pPr>
+        <w:shd w:val="clear" w:color="auto" w:fill="FFFFFF" w:themeFill="background1"/>
+        <w:spacing w:after="0" w:line="276" w:lineRule="auto"/>
+        <w:ind w:firstLine="426"/>
+        <w:rPr>
+          <w:rFonts w:ascii="Consolas" w:hAnsi="Consolas"/>
           <w:noProof/>
-          <w:sz w:val="28"/>
-          <w:szCs w:val="28"/>
+          <w:sz w:val="18"/>
+          <w:szCs w:val="18"/>
           <w:lang w:val="en-US" w:eastAsia="ru-RU"/>
         </w:rPr>
-        <w:t xml:space="preserve">6. </w:t>
-      </w:r>
-      <w:r>
-        <w:rPr>
-          <w:rFonts w:ascii="Times New Roman" w:hAnsi="Times New Roman"/>
+      </w:pPr>
+      <w:r>
+        <w:rPr>
+          <w:rFonts w:ascii="Consolas" w:hAnsi="Consolas"/>
           <w:noProof/>
+          <w:sz w:val="18"/>
+          <w:szCs w:val="18"/>
+          <w:lang w:val="en-US" w:eastAsia="ru-RU"/>
+        </w:rPr>
+        <w:t xml:space="preserve">    K = 1</w:t>
+      </w:r>
+    </w:p>
+    <w:p>
+      <w:pPr>
+        <w:shd w:val="clear" w:color="auto" w:fill="FFFFFF" w:themeFill="background1"/>
+        <w:spacing w:after="0" w:line="276" w:lineRule="auto"/>
+        <w:ind w:firstLine="426"/>
+        <w:rPr>
+          <w:rFonts w:ascii="Consolas" w:hAnsi="Consolas"/>
+          <w:noProof/>
+          <w:sz w:val="18"/>
+          <w:szCs w:val="18"/>
+          <w:lang w:val="en-US" w:eastAsia="ru-RU"/>
+        </w:rPr>
+      </w:pPr>
+      <w:r>
+        <w:rPr>
+          <w:rFonts w:ascii="Consolas" w:hAnsi="Consolas"/>
+          <w:noProof/>
+          <w:sz w:val="18"/>
+          <w:szCs w:val="18"/>
+          <w:lang w:val="en-US" w:eastAsia="ru-RU"/>
+        </w:rPr>
+        <w:t xml:space="preserve">    Z = project_data(X_norm, U, K)</w:t>
+      </w:r>
+    </w:p>
+    <w:p>
+      <w:pPr>
+        <w:shd w:val="clear" w:color="auto" w:fill="FFFFFF" w:themeFill="background1"/>
+        <w:spacing w:after="0" w:line="276" w:lineRule="auto"/>
+        <w:ind w:firstLine="426"/>
+        <w:rPr>
+          <w:rFonts w:ascii="Consolas" w:hAnsi="Consolas"/>
+          <w:noProof/>
+          <w:sz w:val="18"/>
+          <w:szCs w:val="18"/>
+          <w:lang w:val="en-US" w:eastAsia="ru-RU"/>
+        </w:rPr>
+      </w:pPr>
+      <w:r>
+        <w:rPr>
+          <w:rFonts w:ascii="Consolas" w:hAnsi="Consolas"/>
+          <w:noProof/>
+          <w:sz w:val="18"/>
+          <w:szCs w:val="18"/>
+          <w:lang w:val="en-US" w:eastAsia="ru-RU"/>
+        </w:rPr>
+        <w:t xml:space="preserve">    print('Projection of the first example: {:.6f}'.format(Z[0, 0]))</w:t>
+      </w:r>
+    </w:p>
+    <w:p>
+      <w:pPr>
+        <w:shd w:val="clear" w:color="auto" w:fill="FFFFFF" w:themeFill="background1"/>
+        <w:spacing w:after="0" w:line="276" w:lineRule="auto"/>
+        <w:ind w:firstLine="426"/>
+        <w:rPr>
+          <w:rFonts w:ascii="Times New Roman" w:hAnsi="Times New Roman"/>
+          <w:noProof/>
+          <w:sz w:val="28"/>
+          <w:szCs w:val="28"/>
+          <w:lang w:val="en-US" w:eastAsia="ru-RU"/>
+        </w:rPr>
+      </w:pPr>
+      <w:r>
+        <w:rPr>
+          <w:rFonts w:ascii="Consolas" w:hAnsi="Consolas"/>
+          <w:noProof/>
+          <w:sz w:val="18"/>
+          <w:szCs w:val="18"/>
+          <w:lang w:val="en-US" w:eastAsia="ru-RU"/>
+        </w:rPr>
+        <w:t xml:space="preserve">    print('(this value should be about    : 1.481274)')</w:t>
+      </w:r>
+    </w:p>
+    <w:p>
+      <w:pPr>
+        <w:shd w:val="clear" w:color="auto" w:fill="FFFFFF" w:themeFill="background1"/>
+        <w:spacing w:after="0" w:line="276" w:lineRule="auto"/>
+        <w:ind w:firstLine="426"/>
+        <w:rPr>
+          <w:rFonts w:ascii="Times New Roman" w:hAnsi="Times New Roman"/>
+          <w:noProof/>
+          <w:sz w:val="28"/>
+          <w:szCs w:val="28"/>
+          <w:lang w:val="en-US" w:eastAsia="ru-RU"/>
+        </w:rPr>
+      </w:pPr>
+      <w:r>
+        <w:rPr>
+          <w:rFonts w:ascii="Times New Roman" w:hAnsi="Times New Roman"/>
+          <w:noProof/>
+          <w:sz w:val="28"/>
+          <w:szCs w:val="28"/>
+          <w:lang w:val="en-US" w:eastAsia="ru-RU"/>
+        </w:rPr>
+        <w:tab/>
+      </w:r>
+    </w:p>
+    <w:p>
+      <w:pPr>
+        <w:shd w:val="clear" w:color="auto" w:fill="FFFFFF" w:themeFill="background1"/>
+        <w:spacing w:after="0" w:line="276" w:lineRule="auto"/>
+        <w:ind w:firstLine="708"/>
+        <w:rPr>
+          <w:rFonts w:ascii="Times New Roman" w:hAnsi="Times New Roman"/>
+          <w:noProof/>
+          <w:sz w:val="28"/>
+          <w:szCs w:val="28"/>
+          <w:lang w:val="en-US" w:eastAsia="ru-RU"/>
+        </w:rPr>
+      </w:pPr>
+      <w:r>
+        <w:rPr>
+          <w:rFonts w:ascii="Times New Roman" w:hAnsi="Times New Roman"/>
+          <w:noProof/>
           <w:sz w:val="28"/>
           <w:szCs w:val="28"/>
           <w:lang w:eastAsia="ru-RU"/>
         </w:rPr>
+        <w:t>Результат</w:t>
+      </w:r>
+      <w:r>
+        <w:rPr>
+          <w:rFonts w:ascii="Times New Roman" w:hAnsi="Times New Roman"/>
+          <w:noProof/>
+          <w:sz w:val="28"/>
+          <w:szCs w:val="28"/>
+          <w:lang w:val="en-US" w:eastAsia="ru-RU"/>
+        </w:rPr>
+        <w:t xml:space="preserve"> </w:t>
+      </w:r>
+      <w:r>
+        <w:rPr>
+          <w:rFonts w:ascii="Times New Roman" w:hAnsi="Times New Roman"/>
+          <w:noProof/>
+          <w:sz w:val="28"/>
+          <w:szCs w:val="28"/>
+          <w:lang w:eastAsia="ru-RU"/>
+        </w:rPr>
+        <w:t>выполнения</w:t>
+      </w:r>
+      <w:r>
+        <w:rPr>
+          <w:rFonts w:ascii="Times New Roman" w:hAnsi="Times New Roman"/>
+          <w:noProof/>
+          <w:sz w:val="28"/>
+          <w:szCs w:val="28"/>
+          <w:lang w:val="en-US" w:eastAsia="ru-RU"/>
+        </w:rPr>
+        <w:t>:</w:t>
+      </w:r>
+    </w:p>
+    <w:p>
+      <w:pPr>
+        <w:shd w:val="clear" w:color="auto" w:fill="FFFFFF" w:themeFill="background1"/>
+        <w:spacing w:after="0" w:line="276" w:lineRule="auto"/>
+        <w:ind w:firstLine="426"/>
+        <w:rPr>
+          <w:rFonts w:ascii="Times New Roman" w:hAnsi="Times New Roman"/>
+          <w:noProof/>
+          <w:sz w:val="28"/>
+          <w:szCs w:val="28"/>
+          <w:lang w:val="en-US" w:eastAsia="ru-RU"/>
+        </w:rPr>
+      </w:pPr>
+    </w:p>
+    <w:p>
+      <w:pPr>
+        <w:shd w:val="clear" w:color="auto" w:fill="FFFFFF" w:themeFill="background1"/>
+        <w:spacing w:after="0" w:line="276" w:lineRule="auto"/>
+        <w:ind w:left="426" w:firstLine="426"/>
+        <w:rPr>
+          <w:rFonts w:ascii="Consolas" w:hAnsi="Consolas"/>
+          <w:noProof/>
+          <w:sz w:val="18"/>
+          <w:szCs w:val="18"/>
+          <w:lang w:val="en-US" w:eastAsia="ru-RU"/>
+        </w:rPr>
+      </w:pPr>
+      <w:r>
+        <w:rPr>
+          <w:rFonts w:ascii="Consolas" w:hAnsi="Consolas"/>
+          <w:noProof/>
+          <w:sz w:val="18"/>
+          <w:szCs w:val="18"/>
+          <w:lang w:val="en-US" w:eastAsia="ru-RU"/>
+        </w:rPr>
+        <w:t>Projection of the first example: 1.496313</w:t>
+      </w:r>
+    </w:p>
+    <w:p>
+      <w:pPr>
+        <w:shd w:val="clear" w:color="auto" w:fill="FFFFFF" w:themeFill="background1"/>
+        <w:spacing w:after="0" w:line="276" w:lineRule="auto"/>
+        <w:ind w:left="426" w:firstLine="426"/>
+        <w:rPr>
+          <w:rFonts w:ascii="Consolas" w:hAnsi="Consolas"/>
+          <w:noProof/>
+          <w:sz w:val="18"/>
+          <w:szCs w:val="18"/>
+          <w:lang w:val="en-US" w:eastAsia="ru-RU"/>
+        </w:rPr>
+      </w:pPr>
+      <w:r>
+        <w:rPr>
+          <w:rFonts w:ascii="Consolas" w:hAnsi="Consolas"/>
+          <w:noProof/>
+          <w:sz w:val="18"/>
+          <w:szCs w:val="18"/>
+          <w:lang w:val="en-US" w:eastAsia="ru-RU"/>
+        </w:rPr>
+        <w:t>(this value should be about    : 1.481274)</w:t>
+      </w:r>
+    </w:p>
+    <w:p>
+      <w:pPr>
+        <w:shd w:val="clear" w:color="auto" w:fill="FFFFFF" w:themeFill="background1"/>
+        <w:spacing w:after="0" w:line="276" w:lineRule="auto"/>
+        <w:rPr>
+          <w:rFonts w:ascii="Times New Roman" w:hAnsi="Times New Roman"/>
+          <w:noProof/>
+          <w:sz w:val="28"/>
+          <w:szCs w:val="28"/>
+          <w:lang w:val="en-US" w:eastAsia="ru-RU"/>
+        </w:rPr>
+      </w:pPr>
+    </w:p>
+    <w:p>
+      <w:pPr>
+        <w:shd w:val="clear" w:color="auto" w:fill="FFFFFF" w:themeFill="background1"/>
+        <w:spacing w:after="0" w:line="276" w:lineRule="auto"/>
+        <w:ind w:firstLine="426"/>
+        <w:jc w:val="both"/>
+        <w:rPr>
+          <w:rFonts w:ascii="Times New Roman" w:hAnsi="Times New Roman"/>
+          <w:noProof/>
+          <w:sz w:val="28"/>
+          <w:szCs w:val="28"/>
+          <w:lang w:val="en-US" w:eastAsia="ru-RU"/>
+        </w:rPr>
+      </w:pPr>
+      <w:r>
+        <w:rPr>
+          <w:rFonts w:ascii="Times New Roman" w:hAnsi="Times New Roman"/>
+          <w:noProof/>
+          <w:sz w:val="28"/>
+          <w:szCs w:val="28"/>
+          <w:lang w:val="en-US" w:eastAsia="ru-RU"/>
+        </w:rPr>
+        <w:t xml:space="preserve">7. </w:t>
+      </w:r>
+      <w:r>
+        <w:rPr>
+          <w:rFonts w:ascii="Times New Roman" w:hAnsi="Times New Roman"/>
+          <w:noProof/>
+          <w:sz w:val="28"/>
+          <w:szCs w:val="28"/>
+          <w:lang w:eastAsia="ru-RU"/>
+        </w:rPr>
         <w:t>Код</w:t>
       </w:r>
       <w:r>
@@ -4694,368 +5056,6 @@
           <w:sz w:val="28"/>
           <w:szCs w:val="28"/>
           <w:lang w:val="en-US" w:eastAsia="ru-RU"/>
-        </w:rPr>
-      </w:pPr>
-    </w:p>
-    <w:p>
-      <w:pPr>
-        <w:shd w:val="clear" w:color="auto" w:fill="FFFFFF" w:themeFill="background1"/>
-        <w:spacing w:after="0" w:line="276" w:lineRule="auto"/>
-        <w:ind w:firstLine="426"/>
-        <w:rPr>
-          <w:rFonts w:ascii="Consolas" w:hAnsi="Consolas"/>
-          <w:noProof/>
-          <w:sz w:val="18"/>
-          <w:szCs w:val="18"/>
-          <w:lang w:val="en-US" w:eastAsia="ru-RU"/>
-        </w:rPr>
-      </w:pPr>
-      <w:r>
-        <w:rPr>
-          <w:rFonts w:ascii="Consolas" w:hAnsi="Consolas"/>
-          <w:noProof/>
-          <w:sz w:val="18"/>
-          <w:szCs w:val="18"/>
-          <w:lang w:val="en-US" w:eastAsia="ru-RU"/>
-        </w:rPr>
-        <w:t xml:space="preserve">    </w:t>
-      </w:r>
-      <w:r>
-        <w:rPr>
-          <w:rFonts w:ascii="Consolas" w:hAnsi="Consolas"/>
-          <w:noProof/>
-          <w:sz w:val="18"/>
-          <w:szCs w:val="18"/>
-          <w:lang w:val="en-US" w:eastAsia="ru-RU"/>
-        </w:rPr>
-        <w:t># Project the data onto K = 1 dimension</w:t>
-      </w:r>
-    </w:p>
-    <w:p>
-      <w:pPr>
-        <w:shd w:val="clear" w:color="auto" w:fill="FFFFFF" w:themeFill="background1"/>
-        <w:spacing w:after="0" w:line="276" w:lineRule="auto"/>
-        <w:ind w:firstLine="426"/>
-        <w:rPr>
-          <w:rFonts w:ascii="Consolas" w:hAnsi="Consolas"/>
-          <w:noProof/>
-          <w:sz w:val="18"/>
-          <w:szCs w:val="18"/>
-          <w:lang w:val="en-US" w:eastAsia="ru-RU"/>
-        </w:rPr>
-      </w:pPr>
-      <w:r>
-        <w:rPr>
-          <w:rFonts w:ascii="Consolas" w:hAnsi="Consolas"/>
-          <w:noProof/>
-          <w:sz w:val="18"/>
-          <w:szCs w:val="18"/>
-          <w:lang w:val="en-US" w:eastAsia="ru-RU"/>
-        </w:rPr>
-        <w:t xml:space="preserve">    K = 1</w:t>
-      </w:r>
-    </w:p>
-    <w:p>
-      <w:pPr>
-        <w:shd w:val="clear" w:color="auto" w:fill="FFFFFF" w:themeFill="background1"/>
-        <w:spacing w:after="0" w:line="276" w:lineRule="auto"/>
-        <w:ind w:firstLine="426"/>
-        <w:rPr>
-          <w:rFonts w:ascii="Consolas" w:hAnsi="Consolas"/>
-          <w:noProof/>
-          <w:sz w:val="18"/>
-          <w:szCs w:val="18"/>
-          <w:lang w:val="en-US" w:eastAsia="ru-RU"/>
-        </w:rPr>
-      </w:pPr>
-      <w:r>
-        <w:rPr>
-          <w:rFonts w:ascii="Consolas" w:hAnsi="Consolas"/>
-          <w:noProof/>
-          <w:sz w:val="18"/>
-          <w:szCs w:val="18"/>
-          <w:lang w:val="en-US" w:eastAsia="ru-RU"/>
-        </w:rPr>
-        <w:t xml:space="preserve">    Z = project_data(X_norm, U, K)</w:t>
-      </w:r>
-    </w:p>
-    <w:p>
-      <w:pPr>
-        <w:shd w:val="clear" w:color="auto" w:fill="FFFFFF" w:themeFill="background1"/>
-        <w:spacing w:after="0" w:line="276" w:lineRule="auto"/>
-        <w:ind w:firstLine="426"/>
-        <w:rPr>
-          <w:rFonts w:ascii="Consolas" w:hAnsi="Consolas"/>
-          <w:noProof/>
-          <w:sz w:val="18"/>
-          <w:szCs w:val="18"/>
-          <w:lang w:val="en-US" w:eastAsia="ru-RU"/>
-        </w:rPr>
-      </w:pPr>
-      <w:r>
-        <w:rPr>
-          <w:rFonts w:ascii="Consolas" w:hAnsi="Consolas"/>
-          <w:noProof/>
-          <w:sz w:val="18"/>
-          <w:szCs w:val="18"/>
-          <w:lang w:val="en-US" w:eastAsia="ru-RU"/>
-        </w:rPr>
-        <w:t xml:space="preserve">    print('Projection of the first example: {:.6f}'.format(Z[0, 0]))</w:t>
-      </w:r>
-    </w:p>
-    <w:p>
-      <w:pPr>
-        <w:shd w:val="clear" w:color="auto" w:fill="FFFFFF" w:themeFill="background1"/>
-        <w:spacing w:after="0" w:line="276" w:lineRule="auto"/>
-        <w:ind w:firstLine="426"/>
-        <w:rPr>
-          <w:rFonts w:ascii="Times New Roman" w:hAnsi="Times New Roman"/>
-          <w:noProof/>
-          <w:sz w:val="28"/>
-          <w:szCs w:val="28"/>
-          <w:lang w:val="en-US" w:eastAsia="ru-RU"/>
-        </w:rPr>
-      </w:pPr>
-      <w:r>
-        <w:rPr>
-          <w:rFonts w:ascii="Consolas" w:hAnsi="Consolas"/>
-          <w:noProof/>
-          <w:sz w:val="18"/>
-          <w:szCs w:val="18"/>
-          <w:lang w:val="en-US" w:eastAsia="ru-RU"/>
-        </w:rPr>
-        <w:t xml:space="preserve">    print('(this value should be about    : 1.481274)')</w:t>
-      </w:r>
-    </w:p>
-    <w:p>
-      <w:pPr>
-        <w:shd w:val="clear" w:color="auto" w:fill="FFFFFF" w:themeFill="background1"/>
-        <w:spacing w:after="0" w:line="276" w:lineRule="auto"/>
-        <w:ind w:firstLine="426"/>
-        <w:rPr>
-          <w:rFonts w:ascii="Times New Roman" w:hAnsi="Times New Roman"/>
-          <w:noProof/>
-          <w:sz w:val="28"/>
-          <w:szCs w:val="28"/>
-          <w:lang w:val="en-US" w:eastAsia="ru-RU"/>
-        </w:rPr>
-      </w:pPr>
-      <w:r>
-        <w:rPr>
-          <w:rFonts w:ascii="Times New Roman" w:hAnsi="Times New Roman"/>
-          <w:noProof/>
-          <w:sz w:val="28"/>
-          <w:szCs w:val="28"/>
-          <w:lang w:val="en-US" w:eastAsia="ru-RU"/>
-        </w:rPr>
-        <w:tab/>
-      </w:r>
-    </w:p>
-    <w:p>
-      <w:pPr>
-        <w:shd w:val="clear" w:color="auto" w:fill="FFFFFF" w:themeFill="background1"/>
-        <w:spacing w:after="0" w:line="276" w:lineRule="auto"/>
-        <w:ind w:firstLine="708"/>
-        <w:rPr>
-          <w:rFonts w:ascii="Times New Roman" w:hAnsi="Times New Roman"/>
-          <w:noProof/>
-          <w:sz w:val="28"/>
-          <w:szCs w:val="28"/>
-          <w:lang w:val="en-US" w:eastAsia="ru-RU"/>
-        </w:rPr>
-      </w:pPr>
-      <w:r>
-        <w:rPr>
-          <w:rFonts w:ascii="Times New Roman" w:hAnsi="Times New Roman"/>
-          <w:noProof/>
-          <w:sz w:val="28"/>
-          <w:szCs w:val="28"/>
-          <w:lang w:eastAsia="ru-RU"/>
-        </w:rPr>
-        <w:t>Результат</w:t>
-      </w:r>
-      <w:r>
-        <w:rPr>
-          <w:rFonts w:ascii="Times New Roman" w:hAnsi="Times New Roman"/>
-          <w:noProof/>
-          <w:sz w:val="28"/>
-          <w:szCs w:val="28"/>
-          <w:lang w:val="en-US" w:eastAsia="ru-RU"/>
-        </w:rPr>
-        <w:t xml:space="preserve"> </w:t>
-      </w:r>
-      <w:r>
-        <w:rPr>
-          <w:rFonts w:ascii="Times New Roman" w:hAnsi="Times New Roman"/>
-          <w:noProof/>
-          <w:sz w:val="28"/>
-          <w:szCs w:val="28"/>
-          <w:lang w:eastAsia="ru-RU"/>
-        </w:rPr>
-        <w:t>выполнения</w:t>
-      </w:r>
-      <w:r>
-        <w:rPr>
-          <w:rFonts w:ascii="Times New Roman" w:hAnsi="Times New Roman"/>
-          <w:noProof/>
-          <w:sz w:val="28"/>
-          <w:szCs w:val="28"/>
-          <w:lang w:val="en-US" w:eastAsia="ru-RU"/>
-        </w:rPr>
-        <w:t>:</w:t>
-      </w:r>
-    </w:p>
-    <w:p>
-      <w:pPr>
-        <w:shd w:val="clear" w:color="auto" w:fill="FFFFFF" w:themeFill="background1"/>
-        <w:spacing w:after="0" w:line="276" w:lineRule="auto"/>
-        <w:ind w:firstLine="426"/>
-        <w:rPr>
-          <w:rFonts w:ascii="Times New Roman" w:hAnsi="Times New Roman"/>
-          <w:noProof/>
-          <w:sz w:val="28"/>
-          <w:szCs w:val="28"/>
-          <w:lang w:val="en-US" w:eastAsia="ru-RU"/>
-        </w:rPr>
-      </w:pPr>
-    </w:p>
-    <w:p>
-      <w:pPr>
-        <w:shd w:val="clear" w:color="auto" w:fill="FFFFFF" w:themeFill="background1"/>
-        <w:spacing w:after="0" w:line="276" w:lineRule="auto"/>
-        <w:ind w:left="426" w:firstLine="426"/>
-        <w:rPr>
-          <w:rFonts w:ascii="Consolas" w:hAnsi="Consolas"/>
-          <w:noProof/>
-          <w:sz w:val="18"/>
-          <w:szCs w:val="18"/>
-          <w:lang w:val="en-US" w:eastAsia="ru-RU"/>
-        </w:rPr>
-      </w:pPr>
-      <w:r>
-        <w:rPr>
-          <w:rFonts w:ascii="Consolas" w:hAnsi="Consolas"/>
-          <w:noProof/>
-          <w:sz w:val="18"/>
-          <w:szCs w:val="18"/>
-          <w:lang w:val="en-US" w:eastAsia="ru-RU"/>
-        </w:rPr>
-        <w:t>Projection of the first example: 1.496313</w:t>
-      </w:r>
-    </w:p>
-    <w:p>
-      <w:pPr>
-        <w:shd w:val="clear" w:color="auto" w:fill="FFFFFF" w:themeFill="background1"/>
-        <w:spacing w:after="0" w:line="276" w:lineRule="auto"/>
-        <w:ind w:left="426" w:firstLine="426"/>
-        <w:rPr>
-          <w:rFonts w:ascii="Consolas" w:hAnsi="Consolas"/>
-          <w:noProof/>
-          <w:sz w:val="18"/>
-          <w:szCs w:val="18"/>
-          <w:lang w:val="en-US" w:eastAsia="ru-RU"/>
-        </w:rPr>
-      </w:pPr>
-      <w:r>
-        <w:rPr>
-          <w:rFonts w:ascii="Consolas" w:hAnsi="Consolas"/>
-          <w:noProof/>
-          <w:sz w:val="18"/>
-          <w:szCs w:val="18"/>
-          <w:lang w:val="en-US" w:eastAsia="ru-RU"/>
-        </w:rPr>
-        <w:t>(this value should be about    : 1.481274)</w:t>
-      </w:r>
-    </w:p>
-    <w:p>
-      <w:pPr>
-        <w:shd w:val="clear" w:color="auto" w:fill="FFFFFF" w:themeFill="background1"/>
-        <w:spacing w:after="0" w:line="276" w:lineRule="auto"/>
-        <w:rPr>
-          <w:rFonts w:ascii="Times New Roman" w:hAnsi="Times New Roman"/>
-          <w:noProof/>
-          <w:sz w:val="28"/>
-          <w:szCs w:val="28"/>
-          <w:lang w:eastAsia="ru-RU"/>
-        </w:rPr>
-      </w:pPr>
-    </w:p>
-    <w:p>
-      <w:pPr>
-        <w:shd w:val="clear" w:color="auto" w:fill="FFFFFF" w:themeFill="background1"/>
-        <w:spacing w:after="0" w:line="276" w:lineRule="auto"/>
-        <w:ind w:firstLine="426"/>
-        <w:jc w:val="both"/>
-        <w:rPr>
-          <w:rFonts w:ascii="Times New Roman" w:hAnsi="Times New Roman"/>
-          <w:noProof/>
-          <w:sz w:val="28"/>
-          <w:szCs w:val="28"/>
-          <w:lang w:eastAsia="ru-RU"/>
-        </w:rPr>
-      </w:pPr>
-      <w:r>
-        <w:rPr>
-          <w:rFonts w:ascii="Times New Roman" w:hAnsi="Times New Roman"/>
-          <w:noProof/>
-          <w:sz w:val="28"/>
-          <w:szCs w:val="28"/>
-          <w:lang w:eastAsia="ru-RU"/>
-        </w:rPr>
-        <w:t xml:space="preserve">7. </w:t>
-      </w:r>
-      <w:r>
-        <w:rPr>
-          <w:rFonts w:ascii="Times New Roman" w:hAnsi="Times New Roman"/>
-          <w:noProof/>
-          <w:sz w:val="28"/>
-          <w:szCs w:val="28"/>
-          <w:lang w:eastAsia="ru-RU"/>
-        </w:rPr>
-        <w:t>Код</w:t>
-      </w:r>
-      <w:r>
-        <w:rPr>
-          <w:rFonts w:ascii="Times New Roman" w:hAnsi="Times New Roman"/>
-          <w:noProof/>
-          <w:sz w:val="28"/>
-          <w:szCs w:val="28"/>
-          <w:lang w:eastAsia="ru-RU"/>
-        </w:rPr>
-        <w:t xml:space="preserve"> </w:t>
-      </w:r>
-      <w:r>
-        <w:rPr>
-          <w:rFonts w:ascii="Times New Roman" w:hAnsi="Times New Roman"/>
-          <w:noProof/>
-          <w:sz w:val="28"/>
-          <w:szCs w:val="28"/>
-          <w:lang w:eastAsia="ru-RU"/>
-        </w:rPr>
-        <w:t>реализации</w:t>
-      </w:r>
-      <w:r>
-        <w:rPr>
-          <w:rFonts w:ascii="Times New Roman" w:hAnsi="Times New Roman"/>
-          <w:noProof/>
-          <w:sz w:val="28"/>
-          <w:szCs w:val="28"/>
-          <w:lang w:eastAsia="ru-RU"/>
-        </w:rPr>
-        <w:t>:</w:t>
-      </w:r>
-    </w:p>
-    <w:p>
-      <w:pPr>
-        <w:shd w:val="clear" w:color="auto" w:fill="FFFFFF" w:themeFill="background1"/>
-        <w:spacing w:after="0" w:line="276" w:lineRule="auto"/>
-        <w:ind w:firstLine="426"/>
-        <w:rPr>
-          <w:rFonts w:ascii="Times New Roman" w:hAnsi="Times New Roman"/>
-          <w:noProof/>
-          <w:sz w:val="28"/>
-          <w:szCs w:val="28"/>
-          <w:lang w:eastAsia="ru-RU"/>
         </w:rPr>
       </w:pPr>
     </w:p>
@@ -5165,32 +5165,62 @@
           <w:noProof/>
           <w:sz w:val="28"/>
           <w:szCs w:val="28"/>
+          <w:lang w:val="en-US" w:eastAsia="ru-RU"/>
+        </w:rPr>
+      </w:pPr>
+    </w:p>
+    <w:p>
+      <w:pPr>
+        <w:shd w:val="clear" w:color="auto" w:fill="FFFFFF" w:themeFill="background1"/>
+        <w:spacing w:after="0" w:line="276" w:lineRule="auto"/>
+        <w:ind w:firstLine="708"/>
+        <w:rPr>
+          <w:rFonts w:ascii="Times New Roman" w:hAnsi="Times New Roman"/>
+          <w:noProof/>
+          <w:sz w:val="28"/>
+          <w:szCs w:val="28"/>
+          <w:lang w:val="en-US" w:eastAsia="ru-RU"/>
+        </w:rPr>
+      </w:pPr>
+      <w:r>
+        <w:rPr>
+          <w:rFonts w:ascii="Times New Roman" w:hAnsi="Times New Roman"/>
+          <w:noProof/>
+          <w:sz w:val="28"/>
+          <w:szCs w:val="28"/>
           <w:lang w:eastAsia="ru-RU"/>
         </w:rPr>
-      </w:pPr>
-    </w:p>
-    <w:p>
-      <w:pPr>
-        <w:shd w:val="clear" w:color="auto" w:fill="FFFFFF" w:themeFill="background1"/>
-        <w:spacing w:after="0" w:line="276" w:lineRule="auto"/>
-        <w:ind w:firstLine="708"/>
+        <w:t>Результат</w:t>
+      </w:r>
+      <w:r>
         <w:rPr>
           <w:rFonts w:ascii="Times New Roman" w:hAnsi="Times New Roman"/>
           <w:noProof/>
           <w:sz w:val="28"/>
           <w:szCs w:val="28"/>
+          <w:lang w:val="en-US" w:eastAsia="ru-RU"/>
+        </w:rPr>
+        <w:t xml:space="preserve"> </w:t>
+      </w:r>
+      <w:r>
+        <w:rPr>
+          <w:rFonts w:ascii="Times New Roman" w:hAnsi="Times New Roman"/>
+          <w:noProof/>
+          <w:sz w:val="28"/>
+          <w:szCs w:val="28"/>
           <w:lang w:eastAsia="ru-RU"/>
         </w:rPr>
-      </w:pPr>
+        <w:t>выполнения</w:t>
+      </w:r>
       <w:r>
         <w:rPr>
           <w:rFonts w:ascii="Times New Roman" w:hAnsi="Times New Roman"/>
           <w:noProof/>
           <w:sz w:val="28"/>
           <w:szCs w:val="28"/>
-          <w:lang w:eastAsia="ru-RU"/>
-        </w:rPr>
-        <w:t>Результат выполнения:</w:t>
+          <w:lang w:val="en-US" w:eastAsia="ru-RU"/>
+        </w:rPr>
+        <w:t>:</w:t>
       </w:r>
     </w:p>
     <w:p>
@@ -5203,7 +5233,7 @@
           <w:noProof/>
           <w:sz w:val="28"/>
           <w:szCs w:val="28"/>
-          <w:lang w:eastAsia="ru-RU"/>
+          <w:lang w:val="en-US" w:eastAsia="ru-RU"/>
         </w:rPr>
       </w:pPr>
     </w:p>
@@ -5570,18 +5600,48 @@
           <w:noProof/>
           <w:sz w:val="18"/>
           <w:szCs w:val="18"/>
+          <w:lang w:eastAsia="ru-RU"/>
+        </w:rPr>
+      </w:pPr>
+      <w:r>
+        <w:rPr>
+          <w:rFonts w:ascii="Times New Roman" w:hAnsi="Times New Roman"/>
+          <w:noProof/>
+          <w:sz w:val="28"/>
+          <w:szCs w:val="28"/>
+          <w:lang w:eastAsia="ru-RU"/>
+        </w:rPr>
+        <w:t xml:space="preserve">      </w:t>
+      </w:r>
+      <w:r>
+        <w:rPr>
+          <w:rFonts w:ascii="Consolas" w:hAnsi="Consolas"/>
+          <w:noProof/>
+          <w:sz w:val="18"/>
+          <w:szCs w:val="18"/>
           <w:lang w:val="en-US" w:eastAsia="ru-RU"/>
         </w:rPr>
-      </w:pPr>
-      <w:r>
-        <w:rPr>
-          <w:rFonts w:ascii="Times New Roman" w:hAnsi="Times New Roman"/>
+        <w:t>file</w:t>
+      </w:r>
+      <w:r>
+        <w:rPr>
+          <w:rFonts w:ascii="Consolas" w:hAnsi="Consolas"/>
           <w:noProof/>
-          <w:sz w:val="28"/>
-          <w:szCs w:val="28"/>
+          <w:sz w:val="18"/>
+          <w:szCs w:val="18"/>
+          <w:lang w:eastAsia="ru-RU"/>
+        </w:rPr>
+        <w:t>_</w:t>
+      </w:r>
+      <w:r>
+        <w:rPr>
+          <w:rFonts w:ascii="Consolas" w:hAnsi="Consolas"/>
+          <w:noProof/>
+          <w:sz w:val="18"/>
+          <w:szCs w:val="18"/>
           <w:lang w:val="en-US" w:eastAsia="ru-RU"/>
         </w:rPr>
-        <w:t xml:space="preserve">      </w:t>
+        <w:t>path</w:t>
       </w:r>
       <w:r>
         <w:rPr>
@@ -5589,40 +5649,61 @@
           <w:noProof/>
           <w:sz w:val="18"/>
           <w:szCs w:val="18"/>
+          <w:lang w:eastAsia="ru-RU"/>
+        </w:rPr>
+        <w:t xml:space="preserve"> = </w:t>
+      </w:r>
+      <w:r>
+        <w:rPr>
+          <w:rFonts w:ascii="Consolas" w:hAnsi="Consolas"/>
+          <w:noProof/>
+          <w:sz w:val="18"/>
+          <w:szCs w:val="18"/>
           <w:lang w:val="en-US" w:eastAsia="ru-RU"/>
         </w:rPr>
-        <w:t>file_path = os.path.join(os.path.dirname(__file__), 'data', 'ex7faces.mat')</w:t>
-      </w:r>
-    </w:p>
-    <w:p>
-      <w:pPr>
-        <w:shd w:val="clear" w:color="auto" w:fill="FFFFFF" w:themeFill="background1"/>
-        <w:spacing w:after="0" w:line="276" w:lineRule="auto"/>
-        <w:ind w:firstLine="426"/>
+        <w:t>os</w:t>
+      </w:r>
+      <w:r>
         <w:rPr>
           <w:rFonts w:ascii="Consolas" w:hAnsi="Consolas"/>
           <w:noProof/>
           <w:sz w:val="18"/>
           <w:szCs w:val="18"/>
+          <w:lang w:eastAsia="ru-RU"/>
+        </w:rPr>
+        <w:t>.</w:t>
+      </w:r>
+      <w:r>
+        <w:rPr>
+          <w:rFonts w:ascii="Consolas" w:hAnsi="Consolas"/>
+          <w:noProof/>
+          <w:sz w:val="18"/>
+          <w:szCs w:val="18"/>
           <w:lang w:val="en-US" w:eastAsia="ru-RU"/>
         </w:rPr>
-      </w:pPr>
+        <w:t>path</w:t>
+      </w:r>
       <w:r>
         <w:rPr>
           <w:rFonts w:ascii="Consolas" w:hAnsi="Consolas"/>
           <w:noProof/>
           <w:sz w:val="18"/>
           <w:szCs w:val="18"/>
+          <w:lang w:eastAsia="ru-RU"/>
+        </w:rPr>
+        <w:t>.</w:t>
+      </w:r>
+      <w:r>
+        <w:rPr>
+          <w:rFonts w:ascii="Consolas" w:hAnsi="Consolas"/>
+          <w:noProof/>
+          <w:sz w:val="18"/>
+          <w:szCs w:val="18"/>
           <w:lang w:val="en-US" w:eastAsia="ru-RU"/>
         </w:rPr>
-        <w:t xml:space="preserve">    dataset = sio.loadmat(file_path)</w:t>
-      </w:r>
-    </w:p>
-    <w:p>
-      <w:pPr>
-        <w:shd w:val="clear" w:color="auto" w:fill="FFFFFF" w:themeFill="background1"/>
-        <w:spacing w:after="0" w:line="276" w:lineRule="auto"/>
-        <w:ind w:firstLine="426"/>
+        <w:t>join</w:t>
+      </w:r>
+      <w:r>
         <w:rPr>
           <w:rFonts w:ascii="Consolas" w:hAnsi="Consolas"/>
           <w:noProof/>
@@ -5630,15 +5711,190 @@
           <w:szCs w:val="18"/>
           <w:lang w:eastAsia="ru-RU"/>
         </w:rPr>
-      </w:pPr>
+        <w:t>(</w:t>
+      </w:r>
       <w:r>
         <w:rPr>
           <w:rFonts w:ascii="Consolas" w:hAnsi="Consolas"/>
           <w:noProof/>
           <w:sz w:val="18"/>
           <w:szCs w:val="18"/>
+          <w:lang w:val="en-US" w:eastAsia="ru-RU"/>
+        </w:rPr>
+        <w:t>os</w:t>
+      </w:r>
+      <w:r>
+        <w:rPr>
+          <w:rFonts w:ascii="Consolas" w:hAnsi="Consolas"/>
+          <w:noProof/>
+          <w:sz w:val="18"/>
+          <w:szCs w:val="18"/>
           <w:lang w:eastAsia="ru-RU"/>
         </w:rPr>
+        <w:t>.</w:t>
+      </w:r>
+      <w:r>
+        <w:rPr>
+          <w:rFonts w:ascii="Consolas" w:hAnsi="Consolas"/>
+          <w:noProof/>
+          <w:sz w:val="18"/>
+          <w:szCs w:val="18"/>
+          <w:lang w:val="en-US" w:eastAsia="ru-RU"/>
+        </w:rPr>
+        <w:t>path</w:t>
+      </w:r>
+      <w:r>
+        <w:rPr>
+          <w:rFonts w:ascii="Consolas" w:hAnsi="Consolas"/>
+          <w:noProof/>
+          <w:sz w:val="18"/>
+          <w:szCs w:val="18"/>
+          <w:lang w:eastAsia="ru-RU"/>
+        </w:rPr>
+        <w:t>.</w:t>
+      </w:r>
+      <w:r>
+        <w:rPr>
+          <w:rFonts w:ascii="Consolas" w:hAnsi="Consolas"/>
+          <w:noProof/>
+          <w:sz w:val="18"/>
+          <w:szCs w:val="18"/>
+          <w:lang w:val="en-US" w:eastAsia="ru-RU"/>
+        </w:rPr>
+        <w:t>dirname</w:t>
+      </w:r>
+      <w:r>
+        <w:rPr>
+          <w:rFonts w:ascii="Consolas" w:hAnsi="Consolas"/>
+          <w:noProof/>
+          <w:sz w:val="18"/>
+          <w:szCs w:val="18"/>
+          <w:lang w:eastAsia="ru-RU"/>
+        </w:rPr>
+        <w:t>(__</w:t>
+      </w:r>
+      <w:r>
+        <w:rPr>
+          <w:rFonts w:ascii="Consolas" w:hAnsi="Consolas"/>
+          <w:noProof/>
+          <w:sz w:val="18"/>
+          <w:szCs w:val="18"/>
+          <w:lang w:val="en-US" w:eastAsia="ru-RU"/>
+        </w:rPr>
+        <w:t>file</w:t>
+      </w:r>
+      <w:r>
+        <w:rPr>
+          <w:rFonts w:ascii="Consolas" w:hAnsi="Consolas"/>
+          <w:noProof/>
+          <w:sz w:val="18"/>
+          <w:szCs w:val="18"/>
+          <w:lang w:eastAsia="ru-RU"/>
+        </w:rPr>
+        <w:t>__), '</w:t>
+      </w:r>
+      <w:r>
+        <w:rPr>
+          <w:rFonts w:ascii="Consolas" w:hAnsi="Consolas"/>
+          <w:noProof/>
+          <w:sz w:val="18"/>
+          <w:szCs w:val="18"/>
+          <w:lang w:val="en-US" w:eastAsia="ru-RU"/>
+        </w:rPr>
+        <w:t>data</w:t>
+      </w:r>
+      <w:r>
+        <w:rPr>
+          <w:rFonts w:ascii="Consolas" w:hAnsi="Consolas"/>
+          <w:noProof/>
+          <w:sz w:val="18"/>
+          <w:szCs w:val="18"/>
+          <w:lang w:eastAsia="ru-RU"/>
+        </w:rPr>
+        <w:t>', '</w:t>
+      </w:r>
+      <w:r>
+        <w:rPr>
+          <w:rFonts w:ascii="Consolas" w:hAnsi="Consolas"/>
+          <w:noProof/>
+          <w:sz w:val="18"/>
+          <w:szCs w:val="18"/>
+          <w:lang w:val="en-US" w:eastAsia="ru-RU"/>
+        </w:rPr>
+        <w:t>ex</w:t>
+      </w:r>
+      <w:r>
+        <w:rPr>
+          <w:rFonts w:ascii="Consolas" w:hAnsi="Consolas"/>
+          <w:noProof/>
+          <w:sz w:val="18"/>
+          <w:szCs w:val="18"/>
+          <w:lang w:eastAsia="ru-RU"/>
+        </w:rPr>
+        <w:t>7</w:t>
+      </w:r>
+      <w:r>
+        <w:rPr>
+          <w:rFonts w:ascii="Consolas" w:hAnsi="Consolas"/>
+          <w:noProof/>
+          <w:sz w:val="18"/>
+          <w:szCs w:val="18"/>
+          <w:lang w:val="en-US" w:eastAsia="ru-RU"/>
+        </w:rPr>
+        <w:t>faces</w:t>
+      </w:r>
+      <w:r>
+        <w:rPr>
+          <w:rFonts w:ascii="Consolas" w:hAnsi="Consolas"/>
+          <w:noProof/>
+          <w:sz w:val="18"/>
+          <w:szCs w:val="18"/>
+          <w:lang w:eastAsia="ru-RU"/>
+        </w:rPr>
+        <w:t>.</w:t>
+      </w:r>
+      <w:r>
+        <w:rPr>
+          <w:rFonts w:ascii="Consolas" w:hAnsi="Consolas"/>
+          <w:noProof/>
+          <w:sz w:val="18"/>
+          <w:szCs w:val="18"/>
+          <w:lang w:val="en-US" w:eastAsia="ru-RU"/>
+        </w:rPr>
+        <w:t>mat</w:t>
+      </w:r>
+      <w:r>
+        <w:rPr>
+          <w:rFonts w:ascii="Consolas" w:hAnsi="Consolas"/>
+          <w:noProof/>
+          <w:sz w:val="18"/>
+          <w:szCs w:val="18"/>
+          <w:lang w:eastAsia="ru-RU"/>
+        </w:rPr>
+        <w:t>')</w:t>
+      </w:r>
+    </w:p>
+    <w:p>
+      <w:pPr>
+        <w:shd w:val="clear" w:color="auto" w:fill="FFFFFF" w:themeFill="background1"/>
+        <w:spacing w:after="0" w:line="276" w:lineRule="auto"/>
+        <w:ind w:firstLine="426"/>
+        <w:rPr>
+          <w:rFonts w:ascii="Consolas" w:hAnsi="Consolas"/>
+          <w:noProof/>
+          <w:sz w:val="18"/>
+          <w:szCs w:val="18"/>
+          <w:lang w:val="en-US" w:eastAsia="ru-RU"/>
+        </w:rPr>
+      </w:pPr>
+      <w:r>
+        <w:rPr>
+          <w:rFonts w:ascii="Consolas" w:hAnsi="Consolas"/>
+          <w:noProof/>
+          <w:sz w:val="18"/>
+          <w:szCs w:val="18"/>
+          <w:lang w:eastAsia="ru-RU"/>
+        </w:rPr>
         <w:t xml:space="preserve">    </w:t>
       </w:r>
       <w:r>
@@ -5649,6 +5905,40 @@
           <w:szCs w:val="18"/>
           <w:lang w:val="en-US" w:eastAsia="ru-RU"/>
         </w:rPr>
+        <w:t>dataset = sio.loadmat(file_path)</w:t>
+      </w:r>
+    </w:p>
+    <w:p>
+      <w:pPr>
+        <w:shd w:val="clear" w:color="auto" w:fill="FFFFFF" w:themeFill="background1"/>
+        <w:spacing w:after="0" w:line="276" w:lineRule="auto"/>
+        <w:ind w:firstLine="426"/>
+        <w:rPr>
+          <w:rFonts w:ascii="Consolas" w:hAnsi="Consolas"/>
+          <w:noProof/>
+          <w:sz w:val="18"/>
+          <w:szCs w:val="18"/>
+          <w:lang w:eastAsia="ru-RU"/>
+        </w:rPr>
+      </w:pPr>
+      <w:r>
+        <w:rPr>
+          <w:rFonts w:ascii="Consolas" w:hAnsi="Consolas"/>
+          <w:noProof/>
+          <w:sz w:val="18"/>
+          <w:szCs w:val="18"/>
+          <w:lang w:val="en-US" w:eastAsia="ru-RU"/>
+        </w:rPr>
+        <w:t xml:space="preserve">    </w:t>
+      </w:r>
+      <w:r>
+        <w:rPr>
+          <w:rFonts w:ascii="Consolas" w:hAnsi="Consolas"/>
+          <w:noProof/>
+          <w:sz w:val="18"/>
+          <w:szCs w:val="18"/>
+          <w:lang w:val="en-US" w:eastAsia="ru-RU"/>
+        </w:rPr>
         <w:t>X</w:t>
       </w:r>
       <w:r>
@@ -5794,7 +6084,7 @@
           <w:noProof/>
           <w:sz w:val="18"/>
           <w:szCs w:val="18"/>
-          <w:lang w:val="en-US" w:eastAsia="ru-RU"/>
+          <w:lang w:eastAsia="ru-RU"/>
         </w:rPr>
         <w:lastRenderedPageBreak/>
         <w:drawing>
@@ -5882,7 +6172,7 @@
           <w:noProof/>
           <w:sz w:val="28"/>
           <w:szCs w:val="28"/>
-          <w:lang w:val="en-US" w:eastAsia="ru-RU"/>
+          <w:lang w:eastAsia="ru-RU"/>
         </w:rPr>
       </w:pPr>
     </w:p>
@@ -6096,8 +6386,10 @@
       <w:r>
         <w:rPr>
           <w:rFonts w:ascii="Times New Roman" w:hAnsi="Times New Roman"/>
-          <w:sz w:val="28"/>
-          <w:szCs w:val="28"/>
+          <w:noProof/>
+          <w:sz w:val="28"/>
+          <w:szCs w:val="28"/>
+          <w:lang w:eastAsia="ru-RU"/>
         </w:rPr>
         <w:lastRenderedPageBreak/>
         <w:drawing>
@@ -6224,17 +6516,87 @@
           <w:sz w:val="28"/>
           <w:szCs w:val="28"/>
         </w:rPr>
-        <w:t>Видно, что качество изображений ухудшилось, а именно –</w:t>
-      </w:r>
-      <w:bookmarkStart w:id="1" w:name="_GoBack"/>
-      <w:bookmarkEnd w:id="1"/>
-      <w:r>
-        <w:rPr>
-          <w:rFonts w:ascii="Times New Roman" w:hAnsi="Times New Roman"/>
-          <w:sz w:val="28"/>
-          <w:szCs w:val="28"/>
-        </w:rPr>
-        <w:t xml:space="preserve"> уменьшилась детализация картинок. Можно заметить, что с каждым изображением появляется всё больше и больше деталей.</w:t>
+        <w:t>Видно, что качество изображений ухудшилось, а именно – уменьшилась детализация картинок</w:t>
+      </w:r>
+      <w:r>
+        <w:rPr>
+          <w:rFonts w:ascii="Times New Roman" w:hAnsi="Times New Roman"/>
+          <w:sz w:val="28"/>
+          <w:szCs w:val="28"/>
+        </w:rPr>
+        <w:t xml:space="preserve"> (к</w:t>
+      </w:r>
+      <w:r>
+        <w:rPr>
+          <w:rFonts w:ascii="Times New Roman" w:hAnsi="Times New Roman"/>
+          <w:sz w:val="28"/>
+          <w:szCs w:val="28"/>
+        </w:rPr>
+        <w:t>омпоненты с наибольшей дисперсие</w:t>
+      </w:r>
+      <w:r>
+        <w:rPr>
+          <w:rFonts w:ascii="Times New Roman" w:hAnsi="Times New Roman"/>
+          <w:sz w:val="28"/>
+          <w:szCs w:val="28"/>
+        </w:rPr>
+        <w:t>й охватывают самые базовые черты)</w:t>
+      </w:r>
+      <w:r>
+        <w:rPr>
+          <w:rFonts w:ascii="Times New Roman" w:hAnsi="Times New Roman"/>
+          <w:sz w:val="28"/>
+          <w:szCs w:val="28"/>
+        </w:rPr>
+        <w:t>. Можно заметить, что с каждым</w:t>
+      </w:r>
+      <w:r>
+        <w:rPr>
+          <w:rFonts w:ascii="Times New Roman" w:hAnsi="Times New Roman"/>
+          <w:sz w:val="28"/>
+          <w:szCs w:val="28"/>
+        </w:rPr>
+        <w:t xml:space="preserve"> следующим</w:t>
+      </w:r>
+      <w:r>
+        <w:rPr>
+          <w:rFonts w:ascii="Times New Roman" w:hAnsi="Times New Roman"/>
+          <w:sz w:val="28"/>
+          <w:szCs w:val="28"/>
+        </w:rPr>
+        <w:t xml:space="preserve"> изображением появляе</w:t>
+      </w:r>
+      <w:r>
+        <w:rPr>
+          <w:rFonts w:ascii="Times New Roman" w:hAnsi="Times New Roman"/>
+          <w:sz w:val="28"/>
+          <w:szCs w:val="28"/>
+        </w:rPr>
+        <w:t xml:space="preserve">тся всё больше и больше деталей (при </w:t>
+      </w:r>
+      <w:r>
+        <w:rPr>
+          <w:rFonts w:ascii="Times New Roman" w:hAnsi="Times New Roman"/>
+          <w:sz w:val="28"/>
+          <w:szCs w:val="28"/>
+        </w:rPr>
+        <w:t>уменьшении дисперсии количество деталей увеличивается</w:t>
+      </w:r>
+      <w:r>
+        <w:rPr>
+          <w:rFonts w:ascii="Times New Roman" w:hAnsi="Times New Roman"/>
+          <w:sz w:val="28"/>
+          <w:szCs w:val="28"/>
+        </w:rPr>
+        <w:t>)</w:t>
+      </w:r>
+      <w:r>
+        <w:rPr>
+          <w:rFonts w:ascii="Times New Roman" w:hAnsi="Times New Roman"/>
+          <w:sz w:val="28"/>
+          <w:szCs w:val="28"/>
+        </w:rPr>
+        <w:t>.</w:t>
       </w:r>
     </w:p>
     <w:p>
@@ -6312,8 +6674,10 @@
       <w:r>
         <w:rPr>
           <w:rFonts w:ascii="Times New Roman" w:hAnsi="Times New Roman"/>
-          <w:sz w:val="28"/>
-          <w:szCs w:val="28"/>
+          <w:noProof/>
+          <w:sz w:val="28"/>
+          <w:szCs w:val="28"/>
+          <w:lang w:eastAsia="ru-RU"/>
         </w:rPr>
         <w:drawing>
           <wp:inline distT="0" distB="0" distL="0" distR="0" wp14:anchorId="2E2564AB" wp14:editId="6B93CCD5">
@@ -6381,79 +6745,47 @@
           <w:sz w:val="28"/>
           <w:szCs w:val="28"/>
         </w:rPr>
-        <w:t xml:space="preserve">Рисунок </w:t>
-      </w:r>
-      <w:r>
-        <w:rPr>
-          <w:rFonts w:ascii="Times New Roman" w:hAnsi="Times New Roman"/>
-          <w:sz w:val="28"/>
-          <w:szCs w:val="28"/>
-        </w:rPr>
-        <w:t>6</w:t>
-      </w:r>
-      <w:r>
-        <w:rPr>
-          <w:rFonts w:ascii="Times New Roman" w:hAnsi="Times New Roman"/>
-          <w:sz w:val="28"/>
-          <w:szCs w:val="28"/>
-        </w:rPr>
-        <w:t xml:space="preserve"> – </w:t>
-      </w:r>
-      <w:r>
-        <w:rPr>
-          <w:rFonts w:ascii="Times New Roman" w:hAnsi="Times New Roman"/>
-          <w:sz w:val="28"/>
-          <w:szCs w:val="28"/>
-        </w:rPr>
-        <w:t>100</w:t>
-      </w:r>
-      <w:r>
-        <w:rPr>
-          <w:rFonts w:ascii="Times New Roman" w:hAnsi="Times New Roman"/>
-          <w:sz w:val="28"/>
-          <w:szCs w:val="28"/>
-        </w:rPr>
-        <w:t xml:space="preserve"> главных компонент с наибольшей дисперсией</w:t>
-      </w:r>
-    </w:p>
-    <w:p>
-      <w:pPr>
-        <w:shd w:val="clear" w:color="auto" w:fill="FFFFFF" w:themeFill="background1"/>
-        <w:spacing w:after="0" w:line="276" w:lineRule="auto"/>
-        <w:ind w:firstLine="426"/>
-        <w:rPr>
-          <w:rFonts w:ascii="Times New Roman" w:hAnsi="Times New Roman"/>
-          <w:sz w:val="28"/>
-          <w:szCs w:val="28"/>
-        </w:rPr>
-      </w:pPr>
-    </w:p>
-    <w:p>
-      <w:pPr>
-        <w:shd w:val="clear" w:color="auto" w:fill="FFFFFF" w:themeFill="background1"/>
-        <w:spacing w:after="0" w:line="276" w:lineRule="auto"/>
-        <w:ind w:firstLine="426"/>
-        <w:rPr>
-          <w:rFonts w:ascii="Times New Roman" w:hAnsi="Times New Roman"/>
-          <w:sz w:val="28"/>
-          <w:szCs w:val="28"/>
-        </w:rPr>
-      </w:pPr>
-      <w:r>
-        <w:rPr>
-          <w:rFonts w:ascii="Times New Roman" w:hAnsi="Times New Roman"/>
-          <w:sz w:val="28"/>
-          <w:szCs w:val="28"/>
-        </w:rPr>
-        <w:t>1</w:t>
-      </w:r>
-      <w:r>
-        <w:rPr>
-          <w:rFonts w:ascii="Times New Roman" w:hAnsi="Times New Roman"/>
-          <w:sz w:val="28"/>
-          <w:szCs w:val="28"/>
-        </w:rPr>
-        <w:t>5</w:t>
+        <w:t>Рисунок 6 – 100 главных компонент с наибольшей дисперсией</w:t>
+      </w:r>
+    </w:p>
+    <w:p>
+      <w:pPr>
+        <w:shd w:val="clear" w:color="auto" w:fill="FFFFFF" w:themeFill="background1"/>
+        <w:spacing w:after="0" w:line="276" w:lineRule="auto"/>
+        <w:ind w:firstLine="426"/>
+        <w:rPr>
+          <w:rFonts w:ascii="Times New Roman" w:hAnsi="Times New Roman"/>
+          <w:sz w:val="28"/>
+          <w:szCs w:val="28"/>
+        </w:rPr>
+      </w:pPr>
+    </w:p>
+    <w:p>
+      <w:pPr>
+        <w:shd w:val="clear" w:color="auto" w:fill="FFFFFF" w:themeFill="background1"/>
+        <w:spacing w:after="0" w:line="276" w:lineRule="auto"/>
+        <w:ind w:firstLine="426"/>
+        <w:rPr>
+          <w:rFonts w:ascii="Times New Roman" w:hAnsi="Times New Roman"/>
+          <w:sz w:val="28"/>
+          <w:szCs w:val="28"/>
+        </w:rPr>
+      </w:pPr>
+      <w:r>
+        <w:rPr>
+          <w:rFonts w:ascii="Times New Roman" w:hAnsi="Times New Roman"/>
+          <w:sz w:val="28"/>
+          <w:szCs w:val="28"/>
+        </w:rPr>
+        <w:t xml:space="preserve">15. </w:t>
+      </w:r>
+      <w:r>
+        <w:rPr>
+          <w:rFonts w:ascii="Times New Roman" w:hAnsi="Times New Roman"/>
+          <w:sz w:val="28"/>
+          <w:szCs w:val="28"/>
+        </w:rPr>
+        <w:t>Когда мы выводим больше изображений, то разница становится более заметной</w:t>
       </w:r>
       <w:r>
         <w:rPr>
@@ -6469,22 +6801,6 @@
           <w:sz w:val="28"/>
           <w:szCs w:val="28"/>
         </w:rPr>
-        <w:t>Когда мы выводим больше изображений, то разница становится более заметной</w:t>
-      </w:r>
-      <w:r>
-        <w:rPr>
-          <w:rFonts w:ascii="Times New Roman" w:hAnsi="Times New Roman"/>
-          <w:sz w:val="28"/>
-          <w:szCs w:val="28"/>
-        </w:rPr>
-        <w:t xml:space="preserve">. </w:t>
-      </w:r>
-      <w:r>
-        <w:rPr>
-          <w:rFonts w:ascii="Times New Roman" w:hAnsi="Times New Roman"/>
-          <w:sz w:val="28"/>
-          <w:szCs w:val="28"/>
-        </w:rPr>
         <w:t xml:space="preserve">Если в первых картинках изображения были похожи на пятна, то в последние имеют уже намного больше деталей. </w:t>
       </w:r>
     </w:p>
@@ -6719,7 +7035,6 @@
           <w:rFonts w:ascii="Times New Roman" w:hAnsi="Times New Roman"/>
           <w:sz w:val="28"/>
           <w:szCs w:val="28"/>
-          <w:lang w:val="en-US"/>
         </w:rPr>
         <w:t xml:space="preserve"> </w:t>
       </w:r>
@@ -6995,7 +7310,6 @@
           <w:rFonts w:ascii="Times New Roman" w:hAnsi="Times New Roman"/>
           <w:sz w:val="28"/>
           <w:szCs w:val="28"/>
-          <w:lang w:val="en-US"/>
         </w:rPr>
       </w:pPr>
       <w:r>
@@ -7057,27 +7371,27 @@
           <w:rFonts w:ascii="Times New Roman" w:hAnsi="Times New Roman"/>
           <w:sz w:val="28"/>
           <w:szCs w:val="28"/>
-          <w:lang w:val="en-US"/>
-        </w:rPr>
-      </w:pPr>
-    </w:p>
-    <w:p>
-      <w:pPr>
-        <w:shd w:val="clear" w:color="auto" w:fill="FFFFFF" w:themeFill="background1"/>
-        <w:spacing w:after="0" w:line="276" w:lineRule="auto"/>
-        <w:ind w:firstLine="426"/>
-        <w:rPr>
-          <w:rFonts w:ascii="Times New Roman" w:hAnsi="Times New Roman"/>
-          <w:sz w:val="28"/>
-          <w:szCs w:val="28"/>
-        </w:rPr>
-      </w:pPr>
-      <w:r>
-        <w:rPr>
-          <w:rFonts w:ascii="Times New Roman" w:hAnsi="Times New Roman"/>
-          <w:sz w:val="28"/>
-          <w:szCs w:val="28"/>
-          <w:lang w:val="en-US"/>
+        </w:rPr>
+      </w:pPr>
+    </w:p>
+    <w:p>
+      <w:pPr>
+        <w:shd w:val="clear" w:color="auto" w:fill="FFFFFF" w:themeFill="background1"/>
+        <w:spacing w:after="0" w:line="276" w:lineRule="auto"/>
+        <w:ind w:firstLine="426"/>
+        <w:jc w:val="both"/>
+        <w:rPr>
+          <w:rFonts w:ascii="Times New Roman" w:hAnsi="Times New Roman"/>
+          <w:sz w:val="28"/>
+          <w:szCs w:val="28"/>
+        </w:rPr>
+      </w:pPr>
+      <w:bookmarkStart w:id="1" w:name="_GoBack"/>
+      <w:r>
+        <w:rPr>
+          <w:rFonts w:ascii="Times New Roman" w:hAnsi="Times New Roman"/>
+          <w:sz w:val="28"/>
+          <w:szCs w:val="28"/>
         </w:rPr>
         <w:t>18.</w:t>
       </w:r>
@@ -7086,7 +7400,6 @@
           <w:rFonts w:ascii="Times New Roman" w:hAnsi="Times New Roman"/>
           <w:sz w:val="28"/>
           <w:szCs w:val="28"/>
-          <w:lang w:val="en-US"/>
         </w:rPr>
         <w:t xml:space="preserve"> </w:t>
       </w:r>
@@ -7103,7 +7416,6 @@
           <w:rFonts w:ascii="Times New Roman" w:hAnsi="Times New Roman"/>
           <w:sz w:val="28"/>
           <w:szCs w:val="28"/>
-          <w:lang w:val="en-US"/>
         </w:rPr>
         <w:t xml:space="preserve">, </w:t>
       </w:r>
@@ -7113,51 +7425,10 @@
           <w:sz w:val="28"/>
           <w:szCs w:val="28"/>
         </w:rPr>
-        <w:t>соответствует</w:t>
-      </w:r>
-      <w:r>
-        <w:rPr>
-          <w:rFonts w:ascii="Times New Roman" w:hAnsi="Times New Roman"/>
-          <w:sz w:val="28"/>
-          <w:szCs w:val="28"/>
-          <w:lang w:val="en-US"/>
-        </w:rPr>
-        <w:t xml:space="preserve">. </w:t>
-      </w:r>
-      <w:r>
-        <w:rPr>
-          <w:rFonts w:ascii="Times New Roman" w:hAnsi="Times New Roman"/>
-          <w:sz w:val="28"/>
-          <w:szCs w:val="28"/>
-        </w:rPr>
-        <w:t>Если предыдущее 3D изображение повращать, то можно найти 2</w:t>
-      </w:r>
-      <w:r>
-        <w:rPr>
-          <w:rFonts w:ascii="Times New Roman" w:hAnsi="Times New Roman"/>
-          <w:sz w:val="28"/>
-          <w:szCs w:val="28"/>
-          <w:lang w:val="en-US"/>
-        </w:rPr>
-        <w:t>D</w:t>
-      </w:r>
-      <w:r>
-        <w:rPr>
-          <w:rFonts w:ascii="Times New Roman" w:hAnsi="Times New Roman"/>
-          <w:sz w:val="28"/>
-          <w:szCs w:val="28"/>
-        </w:rPr>
-        <w:t xml:space="preserve"> </w:t>
-      </w:r>
-      <w:r>
-        <w:rPr>
-          <w:rFonts w:ascii="Times New Roman" w:hAnsi="Times New Roman"/>
-          <w:sz w:val="28"/>
-          <w:szCs w:val="28"/>
-        </w:rPr>
-        <w:t>проекцию.</w:t>
-      </w:r>
-    </w:p>
+        <w:t>2D изображение соответствует “лучшей” проекции 3D изображения на двумерную плоскость.</w:t>
+      </w:r>
+    </w:p>
+    <w:bookmarkEnd w:id="1"/>
     <w:p>
       <w:pPr>
         <w:shd w:val="clear" w:color="auto" w:fill="FFFFFF" w:themeFill="background1"/>
@@ -19807,7 +20078,7 @@
 </file>
 
 <file path=customXml/itemProps1.xml><?xml version="1.0" encoding="utf-8"?>
-<ds:datastoreItem xmlns:ds="http://schemas.openxmlformats.org/officeDocument/2006/customXml" ds:itemID="{03DA52FD-8F4F-4AA8-A65D-C4307D43D57D}">
+<ds:datastoreItem xmlns:ds="http://schemas.openxmlformats.org/officeDocument/2006/customXml" ds:itemID="{DE86EFBB-F680-4F8F-B857-9C673C731E40}">
   <ds:schemaRefs>
     <ds:schemaRef ds:uri="http://schemas.openxmlformats.org/officeDocument/2006/bibliography"/>
   </ds:schemaRefs>

</xml_diff>